<commit_message>
Trabalho do dia 14-03-2017
</commit_message>
<xml_diff>
--- a/PesquisaTeorica/Fichas de Leitura/FL01 - Sistemas de Tempo Real.docx
+++ b/PesquisaTeorica/Fichas de Leitura/FL01 - Sistemas de Tempo Real.docx
@@ -1472,7 +1472,7 @@
           <w:effect w:val="none"/>
         </w:rPr>
         <w:tab/>
-        <w:t>Sistemas de tempo real podem ser classificados, do ponto de vista da segurança, em: Sistemas Não Crítico de Tempo Real (ou Sistemas de Tempo Real Brandos, em inglês: “Soft Real Time Systems”) e Sistemas Críticos de Tempo Real (ou Sistemas de Tempo Real Rígidos, em inglês: “Hard Real Time Systems”). Quando as consequências de uma falha devida ao tempo é compensada pelos benefícios do sistema em operação normal, dizemos que o sistema de tempo real é não crítico. Quando as consequências de ao menos uma falha temporal seja muito maior que os benefícios normais do sistema, ou seja uma falha no sistema leva a uma consequência catastrófica, os sistema de tempo real é dito crítico. Para ambos os sistemas são válidas as características básicas de todo sistema de tempo real: previsibilidade e determinismo, embora o grau de importância e precisão destes parâmetros possam variar de acordo com o sistema.</w:t>
+        <w:t>Sistemas de tempo real podem ser classificados, do ponto de vista da segurança, em: Sistemas Não Crítico de Tempo Real (ou Sistemas de Tempo Real Brandos, em inglês: “Soft Real Time Systems”) e Sistemas Críticos de Tempo Real (ou Sistemas de Tempo Real Rígidos, em inglês: “Hard Real Time Systems”). Quando as consequências de uma falha devida ao tempo é compensada pelos benefícios do sistema em operação normal, dizemos que o sistema de tempo real é não crítico. Quando as consequências de ao menos uma falha temporal seja muito maior que os benefícios normais do sistema, ou seja, uma falha no sistema leva a uma consequência catastrófica, o sistema de tempo real é dito crítico. Para ambos os sistemas são válidas as características básicas de todo sistema de tempo real: previsibilidade e determinismo, embora o grau de importância e precisão destes parâmetros possam variar de acordo com o sistema.</w:t>
       </w:r>
     </w:p>
     <w:p>
@@ -2596,6 +2596,198 @@
       <w:rFonts w:cs="OpenSymbol"/>
     </w:rPr>
   </w:style>
+  <w:style w:type="character" w:styleId="ListLabel46">
+    <w:name w:val="ListLabel 46"/>
+    <w:qFormat/>
+    <w:rPr>
+      <w:rFonts w:cs="OpenSymbol"/>
+      <w:b/>
+    </w:rPr>
+  </w:style>
+  <w:style w:type="character" w:styleId="ListLabel47">
+    <w:name w:val="ListLabel 47"/>
+    <w:qFormat/>
+    <w:rPr>
+      <w:rFonts w:cs="OpenSymbol"/>
+    </w:rPr>
+  </w:style>
+  <w:style w:type="character" w:styleId="ListLabel48">
+    <w:name w:val="ListLabel 48"/>
+    <w:qFormat/>
+    <w:rPr>
+      <w:rFonts w:cs="OpenSymbol"/>
+    </w:rPr>
+  </w:style>
+  <w:style w:type="character" w:styleId="ListLabel49">
+    <w:name w:val="ListLabel 49"/>
+    <w:qFormat/>
+    <w:rPr>
+      <w:rFonts w:cs="OpenSymbol"/>
+    </w:rPr>
+  </w:style>
+  <w:style w:type="character" w:styleId="ListLabel50">
+    <w:name w:val="ListLabel 50"/>
+    <w:qFormat/>
+    <w:rPr>
+      <w:rFonts w:cs="OpenSymbol"/>
+    </w:rPr>
+  </w:style>
+  <w:style w:type="character" w:styleId="ListLabel51">
+    <w:name w:val="ListLabel 51"/>
+    <w:qFormat/>
+    <w:rPr>
+      <w:rFonts w:cs="OpenSymbol"/>
+    </w:rPr>
+  </w:style>
+  <w:style w:type="character" w:styleId="ListLabel52">
+    <w:name w:val="ListLabel 52"/>
+    <w:qFormat/>
+    <w:rPr>
+      <w:rFonts w:cs="OpenSymbol"/>
+    </w:rPr>
+  </w:style>
+  <w:style w:type="character" w:styleId="ListLabel53">
+    <w:name w:val="ListLabel 53"/>
+    <w:qFormat/>
+    <w:rPr>
+      <w:rFonts w:cs="OpenSymbol"/>
+    </w:rPr>
+  </w:style>
+  <w:style w:type="character" w:styleId="ListLabel54">
+    <w:name w:val="ListLabel 54"/>
+    <w:qFormat/>
+    <w:rPr>
+      <w:rFonts w:cs="OpenSymbol"/>
+    </w:rPr>
+  </w:style>
+  <w:style w:type="character" w:styleId="ListLabel55">
+    <w:name w:val="ListLabel 55"/>
+    <w:qFormat/>
+    <w:rPr>
+      <w:rFonts w:cs="OpenSymbol"/>
+      <w:b/>
+    </w:rPr>
+  </w:style>
+  <w:style w:type="character" w:styleId="ListLabel56">
+    <w:name w:val="ListLabel 56"/>
+    <w:qFormat/>
+    <w:rPr>
+      <w:rFonts w:cs="OpenSymbol"/>
+    </w:rPr>
+  </w:style>
+  <w:style w:type="character" w:styleId="ListLabel57">
+    <w:name w:val="ListLabel 57"/>
+    <w:qFormat/>
+    <w:rPr>
+      <w:rFonts w:cs="OpenSymbol"/>
+    </w:rPr>
+  </w:style>
+  <w:style w:type="character" w:styleId="ListLabel58">
+    <w:name w:val="ListLabel 58"/>
+    <w:qFormat/>
+    <w:rPr>
+      <w:rFonts w:cs="OpenSymbol"/>
+    </w:rPr>
+  </w:style>
+  <w:style w:type="character" w:styleId="ListLabel59">
+    <w:name w:val="ListLabel 59"/>
+    <w:qFormat/>
+    <w:rPr>
+      <w:rFonts w:cs="OpenSymbol"/>
+    </w:rPr>
+  </w:style>
+  <w:style w:type="character" w:styleId="ListLabel60">
+    <w:name w:val="ListLabel 60"/>
+    <w:qFormat/>
+    <w:rPr>
+      <w:rFonts w:cs="OpenSymbol"/>
+    </w:rPr>
+  </w:style>
+  <w:style w:type="character" w:styleId="ListLabel61">
+    <w:name w:val="ListLabel 61"/>
+    <w:qFormat/>
+    <w:rPr>
+      <w:rFonts w:cs="OpenSymbol"/>
+    </w:rPr>
+  </w:style>
+  <w:style w:type="character" w:styleId="ListLabel62">
+    <w:name w:val="ListLabel 62"/>
+    <w:qFormat/>
+    <w:rPr>
+      <w:rFonts w:cs="OpenSymbol"/>
+    </w:rPr>
+  </w:style>
+  <w:style w:type="character" w:styleId="ListLabel63">
+    <w:name w:val="ListLabel 63"/>
+    <w:qFormat/>
+    <w:rPr>
+      <w:rFonts w:cs="OpenSymbol"/>
+    </w:rPr>
+  </w:style>
+  <w:style w:type="character" w:styleId="ListLabel64">
+    <w:name w:val="ListLabel 64"/>
+    <w:qFormat/>
+    <w:rPr>
+      <w:rFonts w:cs="OpenSymbol"/>
+      <w:b/>
+    </w:rPr>
+  </w:style>
+  <w:style w:type="character" w:styleId="ListLabel65">
+    <w:name w:val="ListLabel 65"/>
+    <w:qFormat/>
+    <w:rPr>
+      <w:rFonts w:cs="OpenSymbol"/>
+    </w:rPr>
+  </w:style>
+  <w:style w:type="character" w:styleId="ListLabel66">
+    <w:name w:val="ListLabel 66"/>
+    <w:qFormat/>
+    <w:rPr>
+      <w:rFonts w:cs="OpenSymbol"/>
+    </w:rPr>
+  </w:style>
+  <w:style w:type="character" w:styleId="ListLabel67">
+    <w:name w:val="ListLabel 67"/>
+    <w:qFormat/>
+    <w:rPr>
+      <w:rFonts w:cs="OpenSymbol"/>
+    </w:rPr>
+  </w:style>
+  <w:style w:type="character" w:styleId="ListLabel68">
+    <w:name w:val="ListLabel 68"/>
+    <w:qFormat/>
+    <w:rPr>
+      <w:rFonts w:cs="OpenSymbol"/>
+    </w:rPr>
+  </w:style>
+  <w:style w:type="character" w:styleId="ListLabel69">
+    <w:name w:val="ListLabel 69"/>
+    <w:qFormat/>
+    <w:rPr>
+      <w:rFonts w:cs="OpenSymbol"/>
+    </w:rPr>
+  </w:style>
+  <w:style w:type="character" w:styleId="ListLabel70">
+    <w:name w:val="ListLabel 70"/>
+    <w:qFormat/>
+    <w:rPr>
+      <w:rFonts w:cs="OpenSymbol"/>
+    </w:rPr>
+  </w:style>
+  <w:style w:type="character" w:styleId="ListLabel71">
+    <w:name w:val="ListLabel 71"/>
+    <w:qFormat/>
+    <w:rPr>
+      <w:rFonts w:cs="OpenSymbol"/>
+    </w:rPr>
+  </w:style>
+  <w:style w:type="character" w:styleId="ListLabel72">
+    <w:name w:val="ListLabel 72"/>
+    <w:qFormat/>
+    <w:rPr>
+      <w:rFonts w:cs="OpenSymbol"/>
+    </w:rPr>
+  </w:style>
   <w:style w:type="paragraph" w:styleId="Ttulo">
     <w:name w:val="Título"/>
     <w:basedOn w:val="Normal"/>

</xml_diff>